<commit_message>
Revised rubric and isntructions
</commit_message>
<xml_diff>
--- a/Labs/Lab02/CS133JS_Lab02_CodeReview.docx
+++ b/Labs/Lab02/CS133JS_Lab02_CodeReview.docx
@@ -1,6 +1,6 @@
 
 <file path=word/document.xml><?xml version="1.0" encoding="utf-8"?>
-<w:document xmlns:wpc="http://schemas.microsoft.com/office/word/2010/wordprocessingCanvas" xmlns:cx="http://schemas.microsoft.com/office/drawing/2014/chartex" xmlns:cx1="http://schemas.microsoft.com/office/drawing/2015/9/8/chartex" xmlns:cx2="http://schemas.microsoft.com/office/drawing/2015/10/21/chartex" xmlns:cx3="http://schemas.microsoft.com/office/drawing/2016/5/9/chartex" xmlns:cx4="http://schemas.microsoft.com/office/drawing/2016/5/10/chartex" xmlns:cx5="http://schemas.microsoft.com/office/drawing/2016/5/11/chartex" xmlns:cx6="http://schemas.microsoft.com/office/drawing/2016/5/12/chartex" xmlns:cx7="http://schemas.microsoft.com/office/drawing/2016/5/13/chartex" xmlns:cx8="http://schemas.microsoft.com/office/drawing/2016/5/14/chartex" xmlns:mc="http://schemas.openxmlformats.org/markup-compatibility/2006" xmlns:aink="http://schemas.microsoft.com/office/drawing/2016/ink" xmlns:am3d="http://schemas.microsoft.com/office/drawing/2017/model3d" xmlns:o="urn:schemas-microsoft-com:office:office" xmlns:r="http://schemas.openxmlformats.org/officeDocument/2006/relationships" xmlns:m="http://schemas.openxmlformats.org/officeDocument/2006/math" xmlns:v="urn:schemas-microsoft-com:vml" xmlns:wp14="http://schemas.microsoft.com/office/word/2010/wordprocessingDrawing" xmlns:wp="http://schemas.openxmlformats.org/drawingml/2006/wordprocessingDrawing" xmlns:w10="urn:schemas-microsoft-com:office:word" xmlns:w="http://schemas.openxmlformats.org/wordprocessingml/2006/main" xmlns:w14="http://schemas.microsoft.com/office/word/2010/wordml" xmlns:w15="http://schemas.microsoft.com/office/word/2012/wordml" xmlns:w16cid="http://schemas.microsoft.com/office/word/2016/wordml/cid" xmlns:w16se="http://schemas.microsoft.com/office/word/2015/wordml/symex" xmlns:wpg="http://schemas.microsoft.com/office/word/2010/wordprocessingGroup" xmlns:wpi="http://schemas.microsoft.com/office/word/2010/wordprocessingInk" xmlns:wne="http://schemas.microsoft.com/office/word/2006/wordml" xmlns:wps="http://schemas.microsoft.com/office/word/2010/wordprocessingShape" mc:Ignorable="w14 w15 w16se w16cid wp14">
+<w:document xmlns:wpc="http://schemas.microsoft.com/office/word/2010/wordprocessingCanvas" xmlns:cx="http://schemas.microsoft.com/office/drawing/2014/chartex" xmlns:cx1="http://schemas.microsoft.com/office/drawing/2015/9/8/chartex" xmlns:cx2="http://schemas.microsoft.com/office/drawing/2015/10/21/chartex" xmlns:cx3="http://schemas.microsoft.com/office/drawing/2016/5/9/chartex" xmlns:cx4="http://schemas.microsoft.com/office/drawing/2016/5/10/chartex" xmlns:cx5="http://schemas.microsoft.com/office/drawing/2016/5/11/chartex" xmlns:cx6="http://schemas.microsoft.com/office/drawing/2016/5/12/chartex" xmlns:cx7="http://schemas.microsoft.com/office/drawing/2016/5/13/chartex" xmlns:cx8="http://schemas.microsoft.com/office/drawing/2016/5/14/chartex" xmlns:mc="http://schemas.openxmlformats.org/markup-compatibility/2006" xmlns:aink="http://schemas.microsoft.com/office/drawing/2016/ink" xmlns:am3d="http://schemas.microsoft.com/office/drawing/2017/model3d" xmlns:o="urn:schemas-microsoft-com:office:office" xmlns:oel="http://schemas.microsoft.com/office/2019/extlst" xmlns:r="http://schemas.openxmlformats.org/officeDocument/2006/relationships" xmlns:m="http://schemas.openxmlformats.org/officeDocument/2006/math" xmlns:v="urn:schemas-microsoft-com:vml" xmlns:wp14="http://schemas.microsoft.com/office/word/2010/wordprocessingDrawing" xmlns:wp="http://schemas.openxmlformats.org/drawingml/2006/wordprocessingDrawing" xmlns:w10="urn:schemas-microsoft-com:office:word" xmlns:w="http://schemas.openxmlformats.org/wordprocessingml/2006/main" xmlns:w14="http://schemas.microsoft.com/office/word/2010/wordml" xmlns:w15="http://schemas.microsoft.com/office/word/2012/wordml" xmlns:w16cex="http://schemas.microsoft.com/office/word/2018/wordml/cex" xmlns:w16cid="http://schemas.microsoft.com/office/word/2016/wordml/cid" xmlns:w16="http://schemas.microsoft.com/office/word/2018/wordml" xmlns:w16sdtdh="http://schemas.microsoft.com/office/word/2020/wordml/sdtdatahash" xmlns:w16se="http://schemas.microsoft.com/office/word/2015/wordml/symex" xmlns:wpg="http://schemas.microsoft.com/office/word/2010/wordprocessingGroup" xmlns:wpi="http://schemas.microsoft.com/office/word/2010/wordprocessingInk" xmlns:wne="http://schemas.microsoft.com/office/word/2006/wordml" xmlns:wps="http://schemas.microsoft.com/office/word/2010/wordprocessingShape" mc:Ignorable="w14 w15 w16se w16cid w16 w16cex w16sdtdh wp14">
   <w:body>
     <w:tbl>
       <w:tblPr>
@@ -417,15 +417,7 @@
               <w:spacing w:after="0" w:line="240" w:lineRule="auto"/>
             </w:pPr>
             <w:r>
-              <w:t>Is the JavaScript function in a separate file with a .</w:t>
-            </w:r>
-            <w:proofErr w:type="spellStart"/>
-            <w:r>
-              <w:t>js</w:t>
-            </w:r>
-            <w:proofErr w:type="spellEnd"/>
-            <w:r>
-              <w:t xml:space="preserve"> extension?</w:t>
+              <w:t>Is the JavaScript function in a separate file with a .js extension?</w:t>
             </w:r>
           </w:p>
         </w:tc>
@@ -502,15 +494,7 @@
               <w:t xml:space="preserve"> script element that </w:t>
             </w:r>
             <w:r>
-              <w:t>connects the it to the .</w:t>
-            </w:r>
-            <w:proofErr w:type="spellStart"/>
-            <w:r>
-              <w:t>js</w:t>
-            </w:r>
-            <w:proofErr w:type="spellEnd"/>
-            <w:r>
-              <w:t xml:space="preserve"> file?</w:t>
+              <w:t>connects the it to the .js file?</w:t>
             </w:r>
           </w:p>
         </w:tc>
@@ -581,7 +565,7 @@
               <w:spacing w:after="0" w:line="240" w:lineRule="auto"/>
             </w:pPr>
             <w:r>
-              <w:t>Is the function called from a script element in the body of the web page?</w:t>
+              <w:t>Does the page have a title and heading?</w:t>
             </w:r>
           </w:p>
         </w:tc>
@@ -652,16 +636,152 @@
               <w:spacing w:after="0" w:line="240" w:lineRule="auto"/>
             </w:pPr>
             <w:r>
-              <w:t>Is the code to pop up the prompt</w:t>
+              <w:t>Are there instructions for the user on the page?</w:t>
+            </w:r>
+          </w:p>
+        </w:tc>
+        <w:tc>
+          <w:tcPr>
+            <w:tcW w:w="630" w:type="dxa"/>
+            <w:tcBorders>
+              <w:top w:val="single" w:sz="4" w:space="0" w:color="000001"/>
+              <w:left w:val="single" w:sz="4" w:space="0" w:color="000001"/>
+              <w:bottom w:val="single" w:sz="4" w:space="0" w:color="000001"/>
+              <w:right w:val="single" w:sz="4" w:space="0" w:color="000001"/>
+            </w:tcBorders>
+            <w:shd w:val="clear" w:color="auto" w:fill="FFFFFF"/>
+            <w:tcMar>
+              <w:left w:w="98" w:type="dxa"/>
+            </w:tcMar>
+          </w:tcPr>
+          <w:p>
+            <w:pPr>
+              <w:widowControl w:val="0"/>
+              <w:spacing w:after="0" w:line="240" w:lineRule="auto"/>
+            </w:pPr>
+          </w:p>
+        </w:tc>
+        <w:tc>
+          <w:tcPr>
+            <w:tcW w:w="720" w:type="dxa"/>
+            <w:tcBorders>
+              <w:top w:val="single" w:sz="4" w:space="0" w:color="000001"/>
+              <w:left w:val="single" w:sz="4" w:space="0" w:color="000001"/>
+              <w:bottom w:val="single" w:sz="4" w:space="0" w:color="000001"/>
+              <w:right w:val="single" w:sz="4" w:space="0" w:color="000001"/>
+            </w:tcBorders>
+            <w:shd w:val="clear" w:color="auto" w:fill="FFFFFF"/>
+            <w:tcMar>
+              <w:left w:w="98" w:type="dxa"/>
+            </w:tcMar>
+          </w:tcPr>
+          <w:p>
+            <w:pPr>
+              <w:widowControl w:val="0"/>
+              <w:spacing w:after="0" w:line="240" w:lineRule="auto"/>
+            </w:pPr>
+          </w:p>
+        </w:tc>
+      </w:tr>
+      <w:tr>
+        <w:trPr>
+          <w:trHeight w:val="305"/>
+        </w:trPr>
+        <w:tc>
+          <w:tcPr>
+            <w:tcW w:w="8357" w:type="dxa"/>
+            <w:tcBorders>
+              <w:top w:val="single" w:sz="4" w:space="0" w:color="000001"/>
+              <w:left w:val="single" w:sz="4" w:space="0" w:color="000001"/>
+              <w:bottom w:val="single" w:sz="4" w:space="0" w:color="000001"/>
+              <w:right w:val="nil"/>
+            </w:tcBorders>
+            <w:shd w:val="clear" w:color="auto" w:fill="FFFFFF"/>
+            <w:tcMar>
+              <w:left w:w="98" w:type="dxa"/>
+            </w:tcMar>
+          </w:tcPr>
+          <w:p>
+            <w:pPr>
+              <w:widowControl w:val="0"/>
+              <w:spacing w:after="0" w:line="240" w:lineRule="auto"/>
+            </w:pPr>
+            <w:r>
+              <w:t>Is the function called from a script element in the body of the web page?</w:t>
+            </w:r>
+          </w:p>
+        </w:tc>
+        <w:tc>
+          <w:tcPr>
+            <w:tcW w:w="630" w:type="dxa"/>
+            <w:tcBorders>
+              <w:top w:val="single" w:sz="4" w:space="0" w:color="000001"/>
+              <w:left w:val="single" w:sz="4" w:space="0" w:color="000001"/>
+              <w:bottom w:val="single" w:sz="4" w:space="0" w:color="000001"/>
+              <w:right w:val="single" w:sz="4" w:space="0" w:color="000001"/>
+            </w:tcBorders>
+            <w:shd w:val="clear" w:color="auto" w:fill="FFFFFF"/>
+            <w:tcMar>
+              <w:left w:w="98" w:type="dxa"/>
+            </w:tcMar>
+          </w:tcPr>
+          <w:p>
+            <w:pPr>
+              <w:widowControl w:val="0"/>
+              <w:spacing w:after="0" w:line="240" w:lineRule="auto"/>
+            </w:pPr>
+          </w:p>
+        </w:tc>
+        <w:tc>
+          <w:tcPr>
+            <w:tcW w:w="720" w:type="dxa"/>
+            <w:tcBorders>
+              <w:top w:val="single" w:sz="4" w:space="0" w:color="000001"/>
+              <w:left w:val="single" w:sz="4" w:space="0" w:color="000001"/>
+              <w:bottom w:val="single" w:sz="4" w:space="0" w:color="000001"/>
+              <w:right w:val="single" w:sz="4" w:space="0" w:color="000001"/>
+            </w:tcBorders>
+            <w:shd w:val="clear" w:color="auto" w:fill="FFFFFF"/>
+            <w:tcMar>
+              <w:left w:w="98" w:type="dxa"/>
+            </w:tcMar>
+          </w:tcPr>
+          <w:p>
+            <w:pPr>
+              <w:widowControl w:val="0"/>
+              <w:spacing w:after="0" w:line="240" w:lineRule="auto"/>
+            </w:pPr>
+          </w:p>
+        </w:tc>
+      </w:tr>
+      <w:tr>
+        <w:trPr>
+          <w:trHeight w:val="305"/>
+        </w:trPr>
+        <w:tc>
+          <w:tcPr>
+            <w:tcW w:w="8357" w:type="dxa"/>
+            <w:tcBorders>
+              <w:top w:val="single" w:sz="4" w:space="0" w:color="000001"/>
+              <w:left w:val="single" w:sz="4" w:space="0" w:color="000001"/>
+              <w:bottom w:val="single" w:sz="4" w:space="0" w:color="000001"/>
+              <w:right w:val="nil"/>
+            </w:tcBorders>
+            <w:shd w:val="clear" w:color="auto" w:fill="FFFFFF"/>
+            <w:tcMar>
+              <w:left w:w="98" w:type="dxa"/>
+            </w:tcMar>
+          </w:tcPr>
+          <w:p>
+            <w:pPr>
+              <w:widowControl w:val="0"/>
+              <w:spacing w:after="0" w:line="240" w:lineRule="auto"/>
+            </w:pPr>
+            <w:r>
+              <w:t xml:space="preserve">Is the code to </w:t>
             </w:r>
             <w:r>
-              <w:t>(</w:t>
-            </w:r>
-            <w:r>
-              <w:t>s</w:t>
-            </w:r>
-            <w:r>
-              <w:t>)</w:t>
+              <w:t>get input (prompt or input element)</w:t>
             </w:r>
             <w:r>
               <w:t xml:space="preserve"> in the script element on the web page?</w:t>
@@ -810,6 +930,83 @@
             <w:pPr>
               <w:widowControl w:val="0"/>
               <w:spacing w:after="0" w:line="240" w:lineRule="auto"/>
+              <w:rPr>
+                <w:rFonts w:asciiTheme="minorHAnsi" w:hAnsiTheme="minorHAnsi"/>
+              </w:rPr>
+            </w:pPr>
+            <w:r>
+              <w:rPr>
+                <w:rFonts w:asciiTheme="minorHAnsi" w:hAnsiTheme="minorHAnsi"/>
+              </w:rPr>
+              <w:t>Is the code to write the result in the script element on the web page?</w:t>
+            </w:r>
+          </w:p>
+        </w:tc>
+        <w:tc>
+          <w:tcPr>
+            <w:tcW w:w="630" w:type="dxa"/>
+            <w:tcBorders>
+              <w:top w:val="single" w:sz="4" w:space="0" w:color="000001"/>
+              <w:left w:val="single" w:sz="4" w:space="0" w:color="000001"/>
+              <w:bottom w:val="single" w:sz="4" w:space="0" w:color="000001"/>
+              <w:right w:val="single" w:sz="4" w:space="0" w:color="000001"/>
+            </w:tcBorders>
+            <w:shd w:val="clear" w:color="auto" w:fill="FFFFFF"/>
+            <w:tcMar>
+              <w:left w:w="98" w:type="dxa"/>
+            </w:tcMar>
+          </w:tcPr>
+          <w:p>
+            <w:pPr>
+              <w:widowControl w:val="0"/>
+              <w:spacing w:after="0" w:line="240" w:lineRule="auto"/>
+            </w:pPr>
+          </w:p>
+        </w:tc>
+        <w:tc>
+          <w:tcPr>
+            <w:tcW w:w="720" w:type="dxa"/>
+            <w:tcBorders>
+              <w:top w:val="single" w:sz="4" w:space="0" w:color="000001"/>
+              <w:left w:val="single" w:sz="4" w:space="0" w:color="000001"/>
+              <w:bottom w:val="single" w:sz="4" w:space="0" w:color="000001"/>
+              <w:right w:val="single" w:sz="4" w:space="0" w:color="000001"/>
+            </w:tcBorders>
+            <w:shd w:val="clear" w:color="auto" w:fill="FFFFFF"/>
+            <w:tcMar>
+              <w:left w:w="98" w:type="dxa"/>
+            </w:tcMar>
+          </w:tcPr>
+          <w:p>
+            <w:pPr>
+              <w:widowControl w:val="0"/>
+              <w:spacing w:after="0" w:line="240" w:lineRule="auto"/>
+            </w:pPr>
+          </w:p>
+        </w:tc>
+      </w:tr>
+      <w:tr>
+        <w:trPr>
+          <w:trHeight w:val="305"/>
+        </w:trPr>
+        <w:tc>
+          <w:tcPr>
+            <w:tcW w:w="8357" w:type="dxa"/>
+            <w:tcBorders>
+              <w:top w:val="single" w:sz="4" w:space="0" w:color="000001"/>
+              <w:left w:val="single" w:sz="4" w:space="0" w:color="000001"/>
+              <w:bottom w:val="single" w:sz="4" w:space="0" w:color="000001"/>
+              <w:right w:val="nil"/>
+            </w:tcBorders>
+            <w:shd w:val="clear" w:color="auto" w:fill="FFFFFF"/>
+            <w:tcMar>
+              <w:left w:w="98" w:type="dxa"/>
+            </w:tcMar>
+          </w:tcPr>
+          <w:p>
+            <w:pPr>
+              <w:widowControl w:val="0"/>
+              <w:spacing w:after="0" w:line="240" w:lineRule="auto"/>
             </w:pPr>
             <w:r>
               <w:rPr>
@@ -933,148 +1130,6 @@
           </w:p>
         </w:tc>
       </w:tr>
-      <w:tr>
-        <w:trPr>
-          <w:trHeight w:val="305"/>
-        </w:trPr>
-        <w:tc>
-          <w:tcPr>
-            <w:tcW w:w="8357" w:type="dxa"/>
-            <w:tcBorders>
-              <w:top w:val="single" w:sz="4" w:space="0" w:color="000001"/>
-              <w:left w:val="single" w:sz="4" w:space="0" w:color="000001"/>
-              <w:bottom w:val="single" w:sz="4" w:space="0" w:color="000001"/>
-              <w:right w:val="nil"/>
-            </w:tcBorders>
-            <w:shd w:val="clear" w:color="auto" w:fill="FFFFFF"/>
-            <w:tcMar>
-              <w:left w:w="98" w:type="dxa"/>
-            </w:tcMar>
-          </w:tcPr>
-          <w:p>
-            <w:pPr>
-              <w:widowControl w:val="0"/>
-              <w:spacing w:after="0" w:line="240" w:lineRule="auto"/>
-            </w:pPr>
-            <w:r>
-              <w:t>Does the page have a title and heading?</w:t>
-            </w:r>
-          </w:p>
-        </w:tc>
-        <w:tc>
-          <w:tcPr>
-            <w:tcW w:w="630" w:type="dxa"/>
-            <w:tcBorders>
-              <w:top w:val="single" w:sz="4" w:space="0" w:color="000001"/>
-              <w:left w:val="single" w:sz="4" w:space="0" w:color="000001"/>
-              <w:bottom w:val="single" w:sz="4" w:space="0" w:color="000001"/>
-              <w:right w:val="single" w:sz="4" w:space="0" w:color="000001"/>
-            </w:tcBorders>
-            <w:shd w:val="clear" w:color="auto" w:fill="FFFFFF"/>
-            <w:tcMar>
-              <w:left w:w="98" w:type="dxa"/>
-            </w:tcMar>
-          </w:tcPr>
-          <w:p>
-            <w:pPr>
-              <w:widowControl w:val="0"/>
-              <w:spacing w:after="0" w:line="240" w:lineRule="auto"/>
-            </w:pPr>
-          </w:p>
-        </w:tc>
-        <w:tc>
-          <w:tcPr>
-            <w:tcW w:w="720" w:type="dxa"/>
-            <w:tcBorders>
-              <w:top w:val="single" w:sz="4" w:space="0" w:color="000001"/>
-              <w:left w:val="single" w:sz="4" w:space="0" w:color="000001"/>
-              <w:bottom w:val="single" w:sz="4" w:space="0" w:color="000001"/>
-              <w:right w:val="single" w:sz="4" w:space="0" w:color="000001"/>
-            </w:tcBorders>
-            <w:shd w:val="clear" w:color="auto" w:fill="FFFFFF"/>
-            <w:tcMar>
-              <w:left w:w="98" w:type="dxa"/>
-            </w:tcMar>
-          </w:tcPr>
-          <w:p>
-            <w:pPr>
-              <w:widowControl w:val="0"/>
-              <w:spacing w:after="0" w:line="240" w:lineRule="auto"/>
-            </w:pPr>
-          </w:p>
-        </w:tc>
-      </w:tr>
-      <w:tr>
-        <w:trPr>
-          <w:trHeight w:val="305"/>
-        </w:trPr>
-        <w:tc>
-          <w:tcPr>
-            <w:tcW w:w="8357" w:type="dxa"/>
-            <w:tcBorders>
-              <w:top w:val="single" w:sz="4" w:space="0" w:color="000001"/>
-              <w:left w:val="single" w:sz="4" w:space="0" w:color="000001"/>
-              <w:bottom w:val="single" w:sz="4" w:space="0" w:color="000001"/>
-              <w:right w:val="nil"/>
-            </w:tcBorders>
-            <w:shd w:val="clear" w:color="auto" w:fill="FFFFFF"/>
-            <w:tcMar>
-              <w:left w:w="98" w:type="dxa"/>
-            </w:tcMar>
-          </w:tcPr>
-          <w:p>
-            <w:pPr>
-              <w:widowControl w:val="0"/>
-              <w:spacing w:after="0" w:line="240" w:lineRule="auto"/>
-            </w:pPr>
-            <w:r>
-              <w:t>Are there instructions for the user on the page?</w:t>
-            </w:r>
-          </w:p>
-        </w:tc>
-        <w:tc>
-          <w:tcPr>
-            <w:tcW w:w="630" w:type="dxa"/>
-            <w:tcBorders>
-              <w:top w:val="single" w:sz="4" w:space="0" w:color="000001"/>
-              <w:left w:val="single" w:sz="4" w:space="0" w:color="000001"/>
-              <w:bottom w:val="single" w:sz="4" w:space="0" w:color="000001"/>
-              <w:right w:val="single" w:sz="4" w:space="0" w:color="000001"/>
-            </w:tcBorders>
-            <w:shd w:val="clear" w:color="auto" w:fill="FFFFFF"/>
-            <w:tcMar>
-              <w:left w:w="98" w:type="dxa"/>
-            </w:tcMar>
-          </w:tcPr>
-          <w:p>
-            <w:pPr>
-              <w:widowControl w:val="0"/>
-              <w:spacing w:after="0" w:line="240" w:lineRule="auto"/>
-            </w:pPr>
-          </w:p>
-        </w:tc>
-        <w:tc>
-          <w:tcPr>
-            <w:tcW w:w="720" w:type="dxa"/>
-            <w:tcBorders>
-              <w:top w:val="single" w:sz="4" w:space="0" w:color="000001"/>
-              <w:left w:val="single" w:sz="4" w:space="0" w:color="000001"/>
-              <w:bottom w:val="single" w:sz="4" w:space="0" w:color="000001"/>
-              <w:right w:val="single" w:sz="4" w:space="0" w:color="000001"/>
-            </w:tcBorders>
-            <w:shd w:val="clear" w:color="auto" w:fill="FFFFFF"/>
-            <w:tcMar>
-              <w:left w:w="98" w:type="dxa"/>
-            </w:tcMar>
-          </w:tcPr>
-          <w:p>
-            <w:pPr>
-              <w:widowControl w:val="0"/>
-              <w:spacing w:after="0" w:line="240" w:lineRule="auto"/>
-            </w:pPr>
-          </w:p>
-        </w:tc>
-      </w:tr>
     </w:tbl>
     <w:p>
       <w:pPr>
@@ -1083,11 +1138,6 @@
       <w:r>
         <w:t>Comments:</w:t>
       </w:r>
-    </w:p>
-    <w:p>
-      <w:pPr>
-        <w:widowControl w:val="0"/>
-      </w:pPr>
     </w:p>
     <w:p>
       <w:pPr>
@@ -1112,15 +1162,18 @@
         <w:tblLook w:val="04A0" w:firstRow="1" w:lastRow="0" w:firstColumn="1" w:lastColumn="0" w:noHBand="0" w:noVBand="1"/>
       </w:tblPr>
       <w:tblGrid>
-        <w:gridCol w:w="8371"/>
-        <w:gridCol w:w="630"/>
-        <w:gridCol w:w="719"/>
+        <w:gridCol w:w="8357"/>
+        <w:gridCol w:w="14"/>
+        <w:gridCol w:w="616"/>
+        <w:gridCol w:w="14"/>
+        <w:gridCol w:w="706"/>
+        <w:gridCol w:w="13"/>
       </w:tblGrid>
       <w:tr>
         <w:tc>
           <w:tcPr>
             <w:tcW w:w="9720" w:type="dxa"/>
-            <w:gridSpan w:val="3"/>
+            <w:gridSpan w:val="6"/>
             <w:tcBorders>
               <w:top w:val="single" w:sz="4" w:space="0" w:color="000001"/>
               <w:left w:val="single" w:sz="4" w:space="0" w:color="000001"/>
@@ -1157,6 +1210,7 @@
         <w:tc>
           <w:tcPr>
             <w:tcW w:w="8371" w:type="dxa"/>
+            <w:gridSpan w:val="2"/>
             <w:tcBorders>
               <w:top w:val="single" w:sz="4" w:space="0" w:color="000001"/>
               <w:left w:val="single" w:sz="4" w:space="0" w:color="000001"/>
@@ -1191,6 +1245,7 @@
         <w:tc>
           <w:tcPr>
             <w:tcW w:w="630" w:type="dxa"/>
+            <w:gridSpan w:val="2"/>
             <w:tcBorders>
               <w:top w:val="single" w:sz="4" w:space="0" w:color="000001"/>
               <w:left w:val="single" w:sz="4" w:space="0" w:color="000001"/>
@@ -1225,6 +1280,7 @@
         <w:tc>
           <w:tcPr>
             <w:tcW w:w="719" w:type="dxa"/>
+            <w:gridSpan w:val="2"/>
             <w:tcBorders>
               <w:top w:val="single" w:sz="4" w:space="0" w:color="000001"/>
               <w:left w:val="single" w:sz="4" w:space="0" w:color="000001"/>
@@ -1264,6 +1320,7 @@
         <w:tc>
           <w:tcPr>
             <w:tcW w:w="8371" w:type="dxa"/>
+            <w:gridSpan w:val="2"/>
             <w:tcBorders>
               <w:top w:val="single" w:sz="4" w:space="0" w:color="000001"/>
               <w:left w:val="single" w:sz="4" w:space="0" w:color="000001"/>
@@ -1284,21 +1341,14 @@
               <w:spacing w:after="0" w:line="240" w:lineRule="auto"/>
             </w:pPr>
             <w:r>
-              <w:t>Is the JavaScript function in a separate file with a .</w:t>
+              <w:t>Is the JavaScript function in a separate file with a .js extension?</w:t>
             </w:r>
-            <w:proofErr w:type="spellStart"/>
-            <w:r>
-              <w:t>js</w:t>
-            </w:r>
-            <w:proofErr w:type="spellEnd"/>
-            <w:r>
-              <w:t xml:space="preserve"> extension?</w:t>
-            </w:r>
           </w:p>
         </w:tc>
         <w:tc>
           <w:tcPr>
             <w:tcW w:w="630" w:type="dxa"/>
+            <w:gridSpan w:val="2"/>
             <w:tcBorders>
               <w:top w:val="single" w:sz="4" w:space="0" w:color="000001"/>
               <w:left w:val="single" w:sz="4" w:space="0" w:color="000001"/>
@@ -1320,6 +1370,7 @@
         <w:tc>
           <w:tcPr>
             <w:tcW w:w="719" w:type="dxa"/>
+            <w:gridSpan w:val="2"/>
             <w:tcBorders>
               <w:top w:val="single" w:sz="4" w:space="0" w:color="000001"/>
               <w:left w:val="single" w:sz="4" w:space="0" w:color="000001"/>
@@ -1346,6 +1397,7 @@
         <w:tc>
           <w:tcPr>
             <w:tcW w:w="8371" w:type="dxa"/>
+            <w:gridSpan w:val="2"/>
             <w:tcBorders>
               <w:top w:val="single" w:sz="4" w:space="0" w:color="000001"/>
               <w:left w:val="single" w:sz="4" w:space="0" w:color="000001"/>
@@ -1370,6 +1422,7 @@
         <w:tc>
           <w:tcPr>
             <w:tcW w:w="630" w:type="dxa"/>
+            <w:gridSpan w:val="2"/>
             <w:tcBorders>
               <w:top w:val="single" w:sz="4" w:space="0" w:color="000001"/>
               <w:left w:val="single" w:sz="4" w:space="0" w:color="000001"/>
@@ -1391,6 +1444,7 @@
         <w:tc>
           <w:tcPr>
             <w:tcW w:w="719" w:type="dxa"/>
+            <w:gridSpan w:val="2"/>
             <w:tcBorders>
               <w:top w:val="single" w:sz="4" w:space="0" w:color="000001"/>
               <w:left w:val="single" w:sz="4" w:space="0" w:color="000001"/>
@@ -1417,6 +1471,7 @@
         <w:tc>
           <w:tcPr>
             <w:tcW w:w="8371" w:type="dxa"/>
+            <w:gridSpan w:val="2"/>
             <w:tcBorders>
               <w:top w:val="single" w:sz="4" w:space="0" w:color="000001"/>
               <w:left w:val="single" w:sz="4" w:space="0" w:color="000001"/>
@@ -1434,16 +1489,14 @@
               <w:spacing w:after="0" w:line="240" w:lineRule="auto"/>
             </w:pPr>
             <w:r>
-              <w:rPr>
-                <w:rFonts w:asciiTheme="minorHAnsi" w:hAnsiTheme="minorHAnsi"/>
-              </w:rPr>
-              <w:t>Are the prompts for the questions coming from code in the web page?</w:t>
+              <w:t>Does the page have a title and heading?</w:t>
             </w:r>
           </w:p>
         </w:tc>
         <w:tc>
           <w:tcPr>
             <w:tcW w:w="630" w:type="dxa"/>
+            <w:gridSpan w:val="2"/>
             <w:tcBorders>
               <w:top w:val="single" w:sz="4" w:space="0" w:color="000001"/>
               <w:left w:val="single" w:sz="4" w:space="0" w:color="000001"/>
@@ -1465,6 +1518,7 @@
         <w:tc>
           <w:tcPr>
             <w:tcW w:w="719" w:type="dxa"/>
+            <w:gridSpan w:val="2"/>
             <w:tcBorders>
               <w:top w:val="single" w:sz="4" w:space="0" w:color="000001"/>
               <w:left w:val="single" w:sz="4" w:space="0" w:color="000001"/>
@@ -1491,6 +1545,155 @@
         <w:tc>
           <w:tcPr>
             <w:tcW w:w="8371" w:type="dxa"/>
+            <w:gridSpan w:val="2"/>
+            <w:tcBorders>
+              <w:top w:val="single" w:sz="4" w:space="0" w:color="000001"/>
+              <w:left w:val="single" w:sz="4" w:space="0" w:color="000001"/>
+              <w:bottom w:val="single" w:sz="4" w:space="0" w:color="000001"/>
+              <w:right w:val="nil"/>
+            </w:tcBorders>
+            <w:shd w:val="clear" w:color="auto" w:fill="FFFFFF"/>
+            <w:tcMar>
+              <w:left w:w="98" w:type="dxa"/>
+            </w:tcMar>
+          </w:tcPr>
+          <w:p>
+            <w:pPr>
+              <w:widowControl w:val="0"/>
+              <w:spacing w:after="0" w:line="240" w:lineRule="auto"/>
+            </w:pPr>
+            <w:r>
+              <w:t>Are there instructions for the user on the page?</w:t>
+            </w:r>
+          </w:p>
+        </w:tc>
+        <w:tc>
+          <w:tcPr>
+            <w:tcW w:w="630" w:type="dxa"/>
+            <w:gridSpan w:val="2"/>
+            <w:tcBorders>
+              <w:top w:val="single" w:sz="4" w:space="0" w:color="000001"/>
+              <w:left w:val="single" w:sz="4" w:space="0" w:color="000001"/>
+              <w:bottom w:val="single" w:sz="4" w:space="0" w:color="000001"/>
+              <w:right w:val="single" w:sz="4" w:space="0" w:color="000001"/>
+            </w:tcBorders>
+            <w:shd w:val="clear" w:color="auto" w:fill="FFFFFF"/>
+            <w:tcMar>
+              <w:left w:w="98" w:type="dxa"/>
+            </w:tcMar>
+          </w:tcPr>
+          <w:p>
+            <w:pPr>
+              <w:widowControl w:val="0"/>
+              <w:spacing w:after="0" w:line="240" w:lineRule="auto"/>
+            </w:pPr>
+          </w:p>
+        </w:tc>
+        <w:tc>
+          <w:tcPr>
+            <w:tcW w:w="719" w:type="dxa"/>
+            <w:gridSpan w:val="2"/>
+            <w:tcBorders>
+              <w:top w:val="single" w:sz="4" w:space="0" w:color="000001"/>
+              <w:left w:val="single" w:sz="4" w:space="0" w:color="000001"/>
+              <w:bottom w:val="single" w:sz="4" w:space="0" w:color="000001"/>
+              <w:right w:val="single" w:sz="4" w:space="0" w:color="000001"/>
+            </w:tcBorders>
+            <w:shd w:val="clear" w:color="auto" w:fill="FFFFFF"/>
+            <w:tcMar>
+              <w:left w:w="98" w:type="dxa"/>
+            </w:tcMar>
+          </w:tcPr>
+          <w:p>
+            <w:pPr>
+              <w:widowControl w:val="0"/>
+              <w:spacing w:after="0" w:line="240" w:lineRule="auto"/>
+            </w:pPr>
+          </w:p>
+        </w:tc>
+      </w:tr>
+      <w:tr>
+        <w:trPr>
+          <w:trHeight w:val="305"/>
+        </w:trPr>
+        <w:tc>
+          <w:tcPr>
+            <w:tcW w:w="8371" w:type="dxa"/>
+            <w:gridSpan w:val="2"/>
+            <w:tcBorders>
+              <w:top w:val="single" w:sz="4" w:space="0" w:color="000001"/>
+              <w:left w:val="single" w:sz="4" w:space="0" w:color="000001"/>
+              <w:bottom w:val="single" w:sz="4" w:space="0" w:color="000001"/>
+              <w:right w:val="nil"/>
+            </w:tcBorders>
+            <w:shd w:val="clear" w:color="auto" w:fill="FFFFFF"/>
+            <w:tcMar>
+              <w:left w:w="98" w:type="dxa"/>
+            </w:tcMar>
+          </w:tcPr>
+          <w:p>
+            <w:pPr>
+              <w:widowControl w:val="0"/>
+              <w:spacing w:after="0" w:line="240" w:lineRule="auto"/>
+            </w:pPr>
+            <w:r>
+              <w:t>Is the code to get input (prompt or input element) in the script element on the web page?</w:t>
+            </w:r>
+          </w:p>
+        </w:tc>
+        <w:tc>
+          <w:tcPr>
+            <w:tcW w:w="630" w:type="dxa"/>
+            <w:gridSpan w:val="2"/>
+            <w:tcBorders>
+              <w:top w:val="single" w:sz="4" w:space="0" w:color="000001"/>
+              <w:left w:val="single" w:sz="4" w:space="0" w:color="000001"/>
+              <w:bottom w:val="single" w:sz="4" w:space="0" w:color="000001"/>
+              <w:right w:val="single" w:sz="4" w:space="0" w:color="000001"/>
+            </w:tcBorders>
+            <w:shd w:val="clear" w:color="auto" w:fill="FFFFFF"/>
+            <w:tcMar>
+              <w:left w:w="98" w:type="dxa"/>
+            </w:tcMar>
+          </w:tcPr>
+          <w:p>
+            <w:pPr>
+              <w:widowControl w:val="0"/>
+              <w:spacing w:after="0" w:line="240" w:lineRule="auto"/>
+            </w:pPr>
+          </w:p>
+        </w:tc>
+        <w:tc>
+          <w:tcPr>
+            <w:tcW w:w="719" w:type="dxa"/>
+            <w:gridSpan w:val="2"/>
+            <w:tcBorders>
+              <w:top w:val="single" w:sz="4" w:space="0" w:color="000001"/>
+              <w:left w:val="single" w:sz="4" w:space="0" w:color="000001"/>
+              <w:bottom w:val="single" w:sz="4" w:space="0" w:color="000001"/>
+              <w:right w:val="single" w:sz="4" w:space="0" w:color="000001"/>
+            </w:tcBorders>
+            <w:shd w:val="clear" w:color="auto" w:fill="FFFFFF"/>
+            <w:tcMar>
+              <w:left w:w="98" w:type="dxa"/>
+            </w:tcMar>
+          </w:tcPr>
+          <w:p>
+            <w:pPr>
+              <w:widowControl w:val="0"/>
+              <w:spacing w:after="0" w:line="240" w:lineRule="auto"/>
+            </w:pPr>
+          </w:p>
+        </w:tc>
+      </w:tr>
+      <w:tr>
+        <w:trPr>
+          <w:trHeight w:val="305"/>
+        </w:trPr>
+        <w:tc>
+          <w:tcPr>
+            <w:tcW w:w="8371" w:type="dxa"/>
+            <w:gridSpan w:val="2"/>
             <w:tcBorders>
               <w:top w:val="single" w:sz="4" w:space="0" w:color="000001"/>
               <w:left w:val="single" w:sz="4" w:space="0" w:color="000001"/>
@@ -1521,6 +1724,7 @@
         <w:tc>
           <w:tcPr>
             <w:tcW w:w="630" w:type="dxa"/>
+            <w:gridSpan w:val="2"/>
             <w:tcBorders>
               <w:top w:val="single" w:sz="4" w:space="0" w:color="000001"/>
               <w:left w:val="single" w:sz="4" w:space="0" w:color="000001"/>
@@ -1542,6 +1746,7 @@
         <w:tc>
           <w:tcPr>
             <w:tcW w:w="719" w:type="dxa"/>
+            <w:gridSpan w:val="2"/>
             <w:tcBorders>
               <w:top w:val="single" w:sz="4" w:space="0" w:color="000001"/>
               <w:left w:val="single" w:sz="4" w:space="0" w:color="000001"/>
@@ -1568,6 +1773,7 @@
         <w:tc>
           <w:tcPr>
             <w:tcW w:w="8371" w:type="dxa"/>
+            <w:gridSpan w:val="2"/>
             <w:tcBorders>
               <w:top w:val="single" w:sz="4" w:space="0" w:color="000001"/>
               <w:left w:val="single" w:sz="4" w:space="0" w:color="000001"/>
@@ -1587,46 +1793,121 @@
                 <w:rFonts w:asciiTheme="minorHAnsi" w:hAnsiTheme="minorHAnsi"/>
               </w:rPr>
             </w:pPr>
-            <w:proofErr w:type="gramStart"/>
             <w:r>
               <w:rPr>
                 <w:rFonts w:asciiTheme="minorHAnsi" w:hAnsiTheme="minorHAnsi"/>
               </w:rPr>
-              <w:t>Is</w:t>
+              <w:t>Is the correct answer being put into an element on the page?</w:t>
             </w:r>
-            <w:proofErr w:type="gramEnd"/>
+          </w:p>
+        </w:tc>
+        <w:tc>
+          <w:tcPr>
+            <w:tcW w:w="630" w:type="dxa"/>
+            <w:gridSpan w:val="2"/>
+            <w:tcBorders>
+              <w:top w:val="single" w:sz="4" w:space="0" w:color="000001"/>
+              <w:left w:val="single" w:sz="4" w:space="0" w:color="000001"/>
+              <w:bottom w:val="single" w:sz="4" w:space="0" w:color="000001"/>
+              <w:right w:val="single" w:sz="4" w:space="0" w:color="000001"/>
+            </w:tcBorders>
+            <w:shd w:val="clear" w:color="auto" w:fill="FFFFFF"/>
+            <w:tcMar>
+              <w:left w:w="98" w:type="dxa"/>
+            </w:tcMar>
+          </w:tcPr>
+          <w:p>
+            <w:pPr>
+              <w:widowControl w:val="0"/>
+              <w:spacing w:after="0" w:line="240" w:lineRule="auto"/>
+            </w:pPr>
+          </w:p>
+        </w:tc>
+        <w:tc>
+          <w:tcPr>
+            <w:tcW w:w="719" w:type="dxa"/>
+            <w:gridSpan w:val="2"/>
+            <w:tcBorders>
+              <w:top w:val="single" w:sz="4" w:space="0" w:color="000001"/>
+              <w:left w:val="single" w:sz="4" w:space="0" w:color="000001"/>
+              <w:bottom w:val="single" w:sz="4" w:space="0" w:color="000001"/>
+              <w:right w:val="single" w:sz="4" w:space="0" w:color="000001"/>
+            </w:tcBorders>
+            <w:shd w:val="clear" w:color="auto" w:fill="FFFFFF"/>
+            <w:tcMar>
+              <w:left w:w="98" w:type="dxa"/>
+            </w:tcMar>
+          </w:tcPr>
+          <w:p>
+            <w:pPr>
+              <w:widowControl w:val="0"/>
+              <w:spacing w:after="0" w:line="240" w:lineRule="auto"/>
+            </w:pPr>
+          </w:p>
+        </w:tc>
+      </w:tr>
+      <w:tr>
+        <w:trPr>
+          <w:gridAfter w:val="1"/>
+          <w:wAfter w:w="13" w:type="dxa"/>
+          <w:trHeight w:val="305"/>
+        </w:trPr>
+        <w:tc>
+          <w:tcPr>
+            <w:tcW w:w="8357" w:type="dxa"/>
+            <w:tcBorders>
+              <w:top w:val="single" w:sz="4" w:space="0" w:color="000001"/>
+              <w:left w:val="single" w:sz="4" w:space="0" w:color="000001"/>
+              <w:bottom w:val="single" w:sz="4" w:space="0" w:color="000001"/>
+              <w:right w:val="nil"/>
+            </w:tcBorders>
+            <w:shd w:val="clear" w:color="auto" w:fill="FFFFFF"/>
+            <w:tcMar>
+              <w:left w:w="98" w:type="dxa"/>
+            </w:tcMar>
+          </w:tcPr>
+          <w:p>
+            <w:pPr>
+              <w:widowControl w:val="0"/>
+              <w:spacing w:after="0" w:line="240" w:lineRule="auto"/>
+              <w:rPr>
+                <w:rFonts w:asciiTheme="minorHAnsi" w:hAnsiTheme="minorHAnsi"/>
+              </w:rPr>
+            </w:pPr>
             <w:r>
               <w:rPr>
                 <w:rFonts w:asciiTheme="minorHAnsi" w:hAnsiTheme="minorHAnsi"/>
               </w:rPr>
-              <w:t xml:space="preserve"> the correct answer begin put into an element on the page?</w:t>
+              <w:t>Is the code to write the result in the script element on the web page?</w:t>
             </w:r>
           </w:p>
         </w:tc>
         <w:tc>
           <w:tcPr>
             <w:tcW w:w="630" w:type="dxa"/>
-            <w:tcBorders>
-              <w:top w:val="single" w:sz="4" w:space="0" w:color="000001"/>
-              <w:left w:val="single" w:sz="4" w:space="0" w:color="000001"/>
-              <w:bottom w:val="single" w:sz="4" w:space="0" w:color="000001"/>
-              <w:right w:val="single" w:sz="4" w:space="0" w:color="000001"/>
-            </w:tcBorders>
-            <w:shd w:val="clear" w:color="auto" w:fill="FFFFFF"/>
-            <w:tcMar>
-              <w:left w:w="98" w:type="dxa"/>
-            </w:tcMar>
-          </w:tcPr>
-          <w:p>
-            <w:pPr>
-              <w:widowControl w:val="0"/>
-              <w:spacing w:after="0" w:line="240" w:lineRule="auto"/>
-            </w:pPr>
-          </w:p>
-        </w:tc>
-        <w:tc>
-          <w:tcPr>
-            <w:tcW w:w="719" w:type="dxa"/>
+            <w:gridSpan w:val="2"/>
+            <w:tcBorders>
+              <w:top w:val="single" w:sz="4" w:space="0" w:color="000001"/>
+              <w:left w:val="single" w:sz="4" w:space="0" w:color="000001"/>
+              <w:bottom w:val="single" w:sz="4" w:space="0" w:color="000001"/>
+              <w:right w:val="single" w:sz="4" w:space="0" w:color="000001"/>
+            </w:tcBorders>
+            <w:shd w:val="clear" w:color="auto" w:fill="FFFFFF"/>
+            <w:tcMar>
+              <w:left w:w="98" w:type="dxa"/>
+            </w:tcMar>
+          </w:tcPr>
+          <w:p>
+            <w:pPr>
+              <w:widowControl w:val="0"/>
+              <w:spacing w:after="0" w:line="240" w:lineRule="auto"/>
+            </w:pPr>
+          </w:p>
+        </w:tc>
+        <w:tc>
+          <w:tcPr>
+            <w:tcW w:w="720" w:type="dxa"/>
+            <w:gridSpan w:val="2"/>
             <w:tcBorders>
               <w:top w:val="single" w:sz="4" w:space="0" w:color="000001"/>
               <w:left w:val="single" w:sz="4" w:space="0" w:color="000001"/>
@@ -1653,6 +1934,7 @@
         <w:tc>
           <w:tcPr>
             <w:tcW w:w="8371" w:type="dxa"/>
+            <w:gridSpan w:val="2"/>
             <w:tcBorders>
               <w:top w:val="single" w:sz="4" w:space="0" w:color="000001"/>
               <w:left w:val="single" w:sz="4" w:space="0" w:color="000001"/>
@@ -1677,6 +1959,7 @@
         <w:tc>
           <w:tcPr>
             <w:tcW w:w="630" w:type="dxa"/>
+            <w:gridSpan w:val="2"/>
             <w:tcBorders>
               <w:top w:val="single" w:sz="4" w:space="0" w:color="000001"/>
               <w:left w:val="single" w:sz="4" w:space="0" w:color="000001"/>
@@ -1698,6 +1981,7 @@
         <w:tc>
           <w:tcPr>
             <w:tcW w:w="719" w:type="dxa"/>
+            <w:gridSpan w:val="2"/>
             <w:tcBorders>
               <w:top w:val="single" w:sz="4" w:space="0" w:color="000001"/>
               <w:left w:val="single" w:sz="4" w:space="0" w:color="000001"/>
@@ -1724,148 +2008,7 @@
         <w:tc>
           <w:tcPr>
             <w:tcW w:w="8371" w:type="dxa"/>
-            <w:tcBorders>
-              <w:top w:val="single" w:sz="4" w:space="0" w:color="000001"/>
-              <w:left w:val="single" w:sz="4" w:space="0" w:color="000001"/>
-              <w:bottom w:val="single" w:sz="4" w:space="0" w:color="000001"/>
-              <w:right w:val="nil"/>
-            </w:tcBorders>
-            <w:shd w:val="clear" w:color="auto" w:fill="FFFFFF"/>
-            <w:tcMar>
-              <w:left w:w="98" w:type="dxa"/>
-            </w:tcMar>
-          </w:tcPr>
-          <w:p>
-            <w:pPr>
-              <w:widowControl w:val="0"/>
-              <w:spacing w:after="0" w:line="240" w:lineRule="auto"/>
-            </w:pPr>
-            <w:r>
-              <w:t>Does the page have a title and heading?</w:t>
-            </w:r>
-          </w:p>
-        </w:tc>
-        <w:tc>
-          <w:tcPr>
-            <w:tcW w:w="630" w:type="dxa"/>
-            <w:tcBorders>
-              <w:top w:val="single" w:sz="4" w:space="0" w:color="000001"/>
-              <w:left w:val="single" w:sz="4" w:space="0" w:color="000001"/>
-              <w:bottom w:val="single" w:sz="4" w:space="0" w:color="000001"/>
-              <w:right w:val="single" w:sz="4" w:space="0" w:color="000001"/>
-            </w:tcBorders>
-            <w:shd w:val="clear" w:color="auto" w:fill="FFFFFF"/>
-            <w:tcMar>
-              <w:left w:w="98" w:type="dxa"/>
-            </w:tcMar>
-          </w:tcPr>
-          <w:p>
-            <w:pPr>
-              <w:widowControl w:val="0"/>
-              <w:spacing w:after="0" w:line="240" w:lineRule="auto"/>
-            </w:pPr>
-          </w:p>
-        </w:tc>
-        <w:tc>
-          <w:tcPr>
-            <w:tcW w:w="719" w:type="dxa"/>
-            <w:tcBorders>
-              <w:top w:val="single" w:sz="4" w:space="0" w:color="000001"/>
-              <w:left w:val="single" w:sz="4" w:space="0" w:color="000001"/>
-              <w:bottom w:val="single" w:sz="4" w:space="0" w:color="000001"/>
-              <w:right w:val="single" w:sz="4" w:space="0" w:color="000001"/>
-            </w:tcBorders>
-            <w:shd w:val="clear" w:color="auto" w:fill="FFFFFF"/>
-            <w:tcMar>
-              <w:left w:w="98" w:type="dxa"/>
-            </w:tcMar>
-          </w:tcPr>
-          <w:p>
-            <w:pPr>
-              <w:widowControl w:val="0"/>
-              <w:spacing w:after="0" w:line="240" w:lineRule="auto"/>
-            </w:pPr>
-          </w:p>
-        </w:tc>
-      </w:tr>
-      <w:tr>
-        <w:trPr>
-          <w:trHeight w:val="305"/>
-        </w:trPr>
-        <w:tc>
-          <w:tcPr>
-            <w:tcW w:w="8371" w:type="dxa"/>
-            <w:tcBorders>
-              <w:top w:val="single" w:sz="4" w:space="0" w:color="000001"/>
-              <w:left w:val="single" w:sz="4" w:space="0" w:color="000001"/>
-              <w:bottom w:val="single" w:sz="4" w:space="0" w:color="000001"/>
-              <w:right w:val="nil"/>
-            </w:tcBorders>
-            <w:shd w:val="clear" w:color="auto" w:fill="FFFFFF"/>
-            <w:tcMar>
-              <w:left w:w="98" w:type="dxa"/>
-            </w:tcMar>
-          </w:tcPr>
-          <w:p>
-            <w:pPr>
-              <w:widowControl w:val="0"/>
-              <w:spacing w:after="0" w:line="240" w:lineRule="auto"/>
-            </w:pPr>
-            <w:r>
-              <w:t>Are there instructions for the user on the page?</w:t>
-            </w:r>
-          </w:p>
-        </w:tc>
-        <w:tc>
-          <w:tcPr>
-            <w:tcW w:w="630" w:type="dxa"/>
-            <w:tcBorders>
-              <w:top w:val="single" w:sz="4" w:space="0" w:color="000001"/>
-              <w:left w:val="single" w:sz="4" w:space="0" w:color="000001"/>
-              <w:bottom w:val="single" w:sz="4" w:space="0" w:color="000001"/>
-              <w:right w:val="single" w:sz="4" w:space="0" w:color="000001"/>
-            </w:tcBorders>
-            <w:shd w:val="clear" w:color="auto" w:fill="FFFFFF"/>
-            <w:tcMar>
-              <w:left w:w="98" w:type="dxa"/>
-            </w:tcMar>
-          </w:tcPr>
-          <w:p>
-            <w:pPr>
-              <w:widowControl w:val="0"/>
-              <w:spacing w:after="0" w:line="240" w:lineRule="auto"/>
-            </w:pPr>
-          </w:p>
-        </w:tc>
-        <w:tc>
-          <w:tcPr>
-            <w:tcW w:w="719" w:type="dxa"/>
-            <w:tcBorders>
-              <w:top w:val="single" w:sz="4" w:space="0" w:color="000001"/>
-              <w:left w:val="single" w:sz="4" w:space="0" w:color="000001"/>
-              <w:bottom w:val="single" w:sz="4" w:space="0" w:color="000001"/>
-              <w:right w:val="single" w:sz="4" w:space="0" w:color="000001"/>
-            </w:tcBorders>
-            <w:shd w:val="clear" w:color="auto" w:fill="FFFFFF"/>
-            <w:tcMar>
-              <w:left w:w="98" w:type="dxa"/>
-            </w:tcMar>
-          </w:tcPr>
-          <w:p>
-            <w:pPr>
-              <w:widowControl w:val="0"/>
-              <w:spacing w:after="0" w:line="240" w:lineRule="auto"/>
-            </w:pPr>
-          </w:p>
-        </w:tc>
-      </w:tr>
-      <w:tr>
-        <w:trPr>
-          <w:trHeight w:val="305"/>
-        </w:trPr>
-        <w:tc>
-          <w:tcPr>
-            <w:tcW w:w="8371" w:type="dxa"/>
+            <w:gridSpan w:val="2"/>
             <w:tcBorders>
               <w:top w:val="single" w:sz="4" w:space="0" w:color="000001"/>
               <w:left w:val="single" w:sz="4" w:space="0" w:color="000001"/>
@@ -1890,6 +2033,7 @@
         <w:tc>
           <w:tcPr>
             <w:tcW w:w="630" w:type="dxa"/>
+            <w:gridSpan w:val="2"/>
             <w:tcBorders>
               <w:top w:val="single" w:sz="4" w:space="0" w:color="000001"/>
               <w:left w:val="single" w:sz="4" w:space="0" w:color="000001"/>
@@ -1911,6 +2055,7 @@
         <w:tc>
           <w:tcPr>
             <w:tcW w:w="719" w:type="dxa"/>
+            <w:gridSpan w:val="2"/>
             <w:tcBorders>
               <w:top w:val="single" w:sz="4" w:space="0" w:color="000001"/>
               <w:left w:val="single" w:sz="4" w:space="0" w:color="000001"/>
@@ -1939,10 +2084,7 @@
         <w:t>Comments:</w:t>
       </w:r>
     </w:p>
-    <w:p>
-      <w:bookmarkStart w:id="0" w:name="_GoBack"/>
-      <w:bookmarkEnd w:id="0"/>
-    </w:p>
+    <w:p/>
     <w:sectPr>
       <w:headerReference w:type="default" r:id="rId7"/>
       <w:footerReference w:type="default" r:id="rId8"/>
@@ -1957,7 +2099,7 @@
 </file>
 
 <file path=word/endnotes.xml><?xml version="1.0" encoding="utf-8"?>
-<w:endnotes xmlns:wpc="http://schemas.microsoft.com/office/word/2010/wordprocessingCanvas" xmlns:cx="http://schemas.microsoft.com/office/drawing/2014/chartex" xmlns:cx1="http://schemas.microsoft.com/office/drawing/2015/9/8/chartex" xmlns:cx2="http://schemas.microsoft.com/office/drawing/2015/10/21/chartex" xmlns:cx3="http://schemas.microsoft.com/office/drawing/2016/5/9/chartex" xmlns:cx4="http://schemas.microsoft.com/office/drawing/2016/5/10/chartex" xmlns:cx5="http://schemas.microsoft.com/office/drawing/2016/5/11/chartex" xmlns:cx6="http://schemas.microsoft.com/office/drawing/2016/5/12/chartex" xmlns:cx7="http://schemas.microsoft.com/office/drawing/2016/5/13/chartex" xmlns:cx8="http://schemas.microsoft.com/office/drawing/2016/5/14/chartex" xmlns:mc="http://schemas.openxmlformats.org/markup-compatibility/2006" xmlns:aink="http://schemas.microsoft.com/office/drawing/2016/ink" xmlns:am3d="http://schemas.microsoft.com/office/drawing/2017/model3d" xmlns:o="urn:schemas-microsoft-com:office:office" xmlns:r="http://schemas.openxmlformats.org/officeDocument/2006/relationships" xmlns:m="http://schemas.openxmlformats.org/officeDocument/2006/math" xmlns:v="urn:schemas-microsoft-com:vml" xmlns:wp14="http://schemas.microsoft.com/office/word/2010/wordprocessingDrawing" xmlns:wp="http://schemas.openxmlformats.org/drawingml/2006/wordprocessingDrawing" xmlns:w10="urn:schemas-microsoft-com:office:word" xmlns:w="http://schemas.openxmlformats.org/wordprocessingml/2006/main" xmlns:w14="http://schemas.microsoft.com/office/word/2010/wordml" xmlns:w15="http://schemas.microsoft.com/office/word/2012/wordml" xmlns:w16cid="http://schemas.microsoft.com/office/word/2016/wordml/cid" xmlns:w16se="http://schemas.microsoft.com/office/word/2015/wordml/symex" xmlns:wpg="http://schemas.microsoft.com/office/word/2010/wordprocessingGroup" xmlns:wpi="http://schemas.microsoft.com/office/word/2010/wordprocessingInk" xmlns:wne="http://schemas.microsoft.com/office/word/2006/wordml" xmlns:wps="http://schemas.microsoft.com/office/word/2010/wordprocessingShape" mc:Ignorable="w14 w15 w16se w16cid wp14">
+<w:endnotes xmlns:wpc="http://schemas.microsoft.com/office/word/2010/wordprocessingCanvas" xmlns:cx="http://schemas.microsoft.com/office/drawing/2014/chartex" xmlns:cx1="http://schemas.microsoft.com/office/drawing/2015/9/8/chartex" xmlns:cx2="http://schemas.microsoft.com/office/drawing/2015/10/21/chartex" xmlns:cx3="http://schemas.microsoft.com/office/drawing/2016/5/9/chartex" xmlns:cx4="http://schemas.microsoft.com/office/drawing/2016/5/10/chartex" xmlns:cx5="http://schemas.microsoft.com/office/drawing/2016/5/11/chartex" xmlns:cx6="http://schemas.microsoft.com/office/drawing/2016/5/12/chartex" xmlns:cx7="http://schemas.microsoft.com/office/drawing/2016/5/13/chartex" xmlns:cx8="http://schemas.microsoft.com/office/drawing/2016/5/14/chartex" xmlns:mc="http://schemas.openxmlformats.org/markup-compatibility/2006" xmlns:aink="http://schemas.microsoft.com/office/drawing/2016/ink" xmlns:am3d="http://schemas.microsoft.com/office/drawing/2017/model3d" xmlns:o="urn:schemas-microsoft-com:office:office" xmlns:oel="http://schemas.microsoft.com/office/2019/extlst" xmlns:r="http://schemas.openxmlformats.org/officeDocument/2006/relationships" xmlns:m="http://schemas.openxmlformats.org/officeDocument/2006/math" xmlns:v="urn:schemas-microsoft-com:vml" xmlns:wp14="http://schemas.microsoft.com/office/word/2010/wordprocessingDrawing" xmlns:wp="http://schemas.openxmlformats.org/drawingml/2006/wordprocessingDrawing" xmlns:w10="urn:schemas-microsoft-com:office:word" xmlns:w="http://schemas.openxmlformats.org/wordprocessingml/2006/main" xmlns:w14="http://schemas.microsoft.com/office/word/2010/wordml" xmlns:w15="http://schemas.microsoft.com/office/word/2012/wordml" xmlns:w16cex="http://schemas.microsoft.com/office/word/2018/wordml/cex" xmlns:w16cid="http://schemas.microsoft.com/office/word/2016/wordml/cid" xmlns:w16="http://schemas.microsoft.com/office/word/2018/wordml" xmlns:w16sdtdh="http://schemas.microsoft.com/office/word/2020/wordml/sdtdatahash" xmlns:w16se="http://schemas.microsoft.com/office/word/2015/wordml/symex" xmlns:wpg="http://schemas.microsoft.com/office/word/2010/wordprocessingGroup" xmlns:wpi="http://schemas.microsoft.com/office/word/2010/wordprocessingInk" xmlns:wne="http://schemas.microsoft.com/office/word/2006/wordml" xmlns:wps="http://schemas.microsoft.com/office/word/2010/wordprocessingShape" mc:Ignorable="w14 w15 w16se w16cid w16 w16cex w16sdtdh wp14">
   <w:endnote w:type="separator" w:id="-1">
     <w:p>
       <w:pPr>
@@ -1982,20 +2124,23 @@
 </file>
 
 <file path=word/footer1.xml><?xml version="1.0" encoding="utf-8"?>
-<w:ftr xmlns:wpc="http://schemas.microsoft.com/office/word/2010/wordprocessingCanvas" xmlns:cx="http://schemas.microsoft.com/office/drawing/2014/chartex" xmlns:cx1="http://schemas.microsoft.com/office/drawing/2015/9/8/chartex" xmlns:cx2="http://schemas.microsoft.com/office/drawing/2015/10/21/chartex" xmlns:cx3="http://schemas.microsoft.com/office/drawing/2016/5/9/chartex" xmlns:cx4="http://schemas.microsoft.com/office/drawing/2016/5/10/chartex" xmlns:cx5="http://schemas.microsoft.com/office/drawing/2016/5/11/chartex" xmlns:cx6="http://schemas.microsoft.com/office/drawing/2016/5/12/chartex" xmlns:cx7="http://schemas.microsoft.com/office/drawing/2016/5/13/chartex" xmlns:cx8="http://schemas.microsoft.com/office/drawing/2016/5/14/chartex" xmlns:mc="http://schemas.openxmlformats.org/markup-compatibility/2006" xmlns:aink="http://schemas.microsoft.com/office/drawing/2016/ink" xmlns:am3d="http://schemas.microsoft.com/office/drawing/2017/model3d" xmlns:o="urn:schemas-microsoft-com:office:office" xmlns:r="http://schemas.openxmlformats.org/officeDocument/2006/relationships" xmlns:m="http://schemas.openxmlformats.org/officeDocument/2006/math" xmlns:v="urn:schemas-microsoft-com:vml" xmlns:wp14="http://schemas.microsoft.com/office/word/2010/wordprocessingDrawing" xmlns:wp="http://schemas.openxmlformats.org/drawingml/2006/wordprocessingDrawing" xmlns:w10="urn:schemas-microsoft-com:office:word" xmlns:w="http://schemas.openxmlformats.org/wordprocessingml/2006/main" xmlns:w14="http://schemas.microsoft.com/office/word/2010/wordml" xmlns:w15="http://schemas.microsoft.com/office/word/2012/wordml" xmlns:w16cid="http://schemas.microsoft.com/office/word/2016/wordml/cid" xmlns:w16se="http://schemas.microsoft.com/office/word/2015/wordml/symex" xmlns:wpg="http://schemas.microsoft.com/office/word/2010/wordprocessingGroup" xmlns:wpi="http://schemas.microsoft.com/office/word/2010/wordprocessingInk" xmlns:wne="http://schemas.microsoft.com/office/word/2006/wordml" xmlns:wps="http://schemas.microsoft.com/office/word/2010/wordprocessingShape" mc:Ignorable="w14 w15 w16se w16cid wp14">
+<w:ftr xmlns:wpc="http://schemas.microsoft.com/office/word/2010/wordprocessingCanvas" xmlns:cx="http://schemas.microsoft.com/office/drawing/2014/chartex" xmlns:cx1="http://schemas.microsoft.com/office/drawing/2015/9/8/chartex" xmlns:cx2="http://schemas.microsoft.com/office/drawing/2015/10/21/chartex" xmlns:cx3="http://schemas.microsoft.com/office/drawing/2016/5/9/chartex" xmlns:cx4="http://schemas.microsoft.com/office/drawing/2016/5/10/chartex" xmlns:cx5="http://schemas.microsoft.com/office/drawing/2016/5/11/chartex" xmlns:cx6="http://schemas.microsoft.com/office/drawing/2016/5/12/chartex" xmlns:cx7="http://schemas.microsoft.com/office/drawing/2016/5/13/chartex" xmlns:cx8="http://schemas.microsoft.com/office/drawing/2016/5/14/chartex" xmlns:mc="http://schemas.openxmlformats.org/markup-compatibility/2006" xmlns:aink="http://schemas.microsoft.com/office/drawing/2016/ink" xmlns:am3d="http://schemas.microsoft.com/office/drawing/2017/model3d" xmlns:o="urn:schemas-microsoft-com:office:office" xmlns:oel="http://schemas.microsoft.com/office/2019/extlst" xmlns:r="http://schemas.openxmlformats.org/officeDocument/2006/relationships" xmlns:m="http://schemas.openxmlformats.org/officeDocument/2006/math" xmlns:v="urn:schemas-microsoft-com:vml" xmlns:wp14="http://schemas.microsoft.com/office/word/2010/wordprocessingDrawing" xmlns:wp="http://schemas.openxmlformats.org/drawingml/2006/wordprocessingDrawing" xmlns:w10="urn:schemas-microsoft-com:office:word" xmlns:w="http://schemas.openxmlformats.org/wordprocessingml/2006/main" xmlns:w14="http://schemas.microsoft.com/office/word/2010/wordml" xmlns:w15="http://schemas.microsoft.com/office/word/2012/wordml" xmlns:w16cex="http://schemas.microsoft.com/office/word/2018/wordml/cex" xmlns:w16cid="http://schemas.microsoft.com/office/word/2016/wordml/cid" xmlns:w16="http://schemas.microsoft.com/office/word/2018/wordml" xmlns:w16sdtdh="http://schemas.microsoft.com/office/word/2020/wordml/sdtdatahash" xmlns:w16se="http://schemas.microsoft.com/office/word/2015/wordml/symex" xmlns:wpg="http://schemas.microsoft.com/office/word/2010/wordprocessingGroup" xmlns:wpi="http://schemas.microsoft.com/office/word/2010/wordprocessingInk" xmlns:wne="http://schemas.microsoft.com/office/word/2006/wordml" xmlns:wps="http://schemas.microsoft.com/office/word/2010/wordprocessingShape" mc:Ignorable="w14 w15 w16se w16cid w16 w16cex w16sdtdh wp14">
   <w:p>
     <w:pPr>
       <w:pStyle w:val="Footer"/>
     </w:pPr>
     <w:r>
-      <w:t>Written by Brian Bird, spring 2020</w:t>
+      <w:t>Written by Brian Bird, spring 202</w:t>
+    </w:r>
+    <w:r>
+      <w:t>3</w:t>
     </w:r>
   </w:p>
 </w:ftr>
 </file>
 
 <file path=word/footnotes.xml><?xml version="1.0" encoding="utf-8"?>
-<w:footnotes xmlns:wpc="http://schemas.microsoft.com/office/word/2010/wordprocessingCanvas" xmlns:cx="http://schemas.microsoft.com/office/drawing/2014/chartex" xmlns:cx1="http://schemas.microsoft.com/office/drawing/2015/9/8/chartex" xmlns:cx2="http://schemas.microsoft.com/office/drawing/2015/10/21/chartex" xmlns:cx3="http://schemas.microsoft.com/office/drawing/2016/5/9/chartex" xmlns:cx4="http://schemas.microsoft.com/office/drawing/2016/5/10/chartex" xmlns:cx5="http://schemas.microsoft.com/office/drawing/2016/5/11/chartex" xmlns:cx6="http://schemas.microsoft.com/office/drawing/2016/5/12/chartex" xmlns:cx7="http://schemas.microsoft.com/office/drawing/2016/5/13/chartex" xmlns:cx8="http://schemas.microsoft.com/office/drawing/2016/5/14/chartex" xmlns:mc="http://schemas.openxmlformats.org/markup-compatibility/2006" xmlns:aink="http://schemas.microsoft.com/office/drawing/2016/ink" xmlns:am3d="http://schemas.microsoft.com/office/drawing/2017/model3d" xmlns:o="urn:schemas-microsoft-com:office:office" xmlns:r="http://schemas.openxmlformats.org/officeDocument/2006/relationships" xmlns:m="http://schemas.openxmlformats.org/officeDocument/2006/math" xmlns:v="urn:schemas-microsoft-com:vml" xmlns:wp14="http://schemas.microsoft.com/office/word/2010/wordprocessingDrawing" xmlns:wp="http://schemas.openxmlformats.org/drawingml/2006/wordprocessingDrawing" xmlns:w10="urn:schemas-microsoft-com:office:word" xmlns:w="http://schemas.openxmlformats.org/wordprocessingml/2006/main" xmlns:w14="http://schemas.microsoft.com/office/word/2010/wordml" xmlns:w15="http://schemas.microsoft.com/office/word/2012/wordml" xmlns:w16cid="http://schemas.microsoft.com/office/word/2016/wordml/cid" xmlns:w16se="http://schemas.microsoft.com/office/word/2015/wordml/symex" xmlns:wpg="http://schemas.microsoft.com/office/word/2010/wordprocessingGroup" xmlns:wpi="http://schemas.microsoft.com/office/word/2010/wordprocessingInk" xmlns:wne="http://schemas.microsoft.com/office/word/2006/wordml" xmlns:wps="http://schemas.microsoft.com/office/word/2010/wordprocessingShape" mc:Ignorable="w14 w15 w16se w16cid wp14">
+<w:footnotes xmlns:wpc="http://schemas.microsoft.com/office/word/2010/wordprocessingCanvas" xmlns:cx="http://schemas.microsoft.com/office/drawing/2014/chartex" xmlns:cx1="http://schemas.microsoft.com/office/drawing/2015/9/8/chartex" xmlns:cx2="http://schemas.microsoft.com/office/drawing/2015/10/21/chartex" xmlns:cx3="http://schemas.microsoft.com/office/drawing/2016/5/9/chartex" xmlns:cx4="http://schemas.microsoft.com/office/drawing/2016/5/10/chartex" xmlns:cx5="http://schemas.microsoft.com/office/drawing/2016/5/11/chartex" xmlns:cx6="http://schemas.microsoft.com/office/drawing/2016/5/12/chartex" xmlns:cx7="http://schemas.microsoft.com/office/drawing/2016/5/13/chartex" xmlns:cx8="http://schemas.microsoft.com/office/drawing/2016/5/14/chartex" xmlns:mc="http://schemas.openxmlformats.org/markup-compatibility/2006" xmlns:aink="http://schemas.microsoft.com/office/drawing/2016/ink" xmlns:am3d="http://schemas.microsoft.com/office/drawing/2017/model3d" xmlns:o="urn:schemas-microsoft-com:office:office" xmlns:oel="http://schemas.microsoft.com/office/2019/extlst" xmlns:r="http://schemas.openxmlformats.org/officeDocument/2006/relationships" xmlns:m="http://schemas.openxmlformats.org/officeDocument/2006/math" xmlns:v="urn:schemas-microsoft-com:vml" xmlns:wp14="http://schemas.microsoft.com/office/word/2010/wordprocessingDrawing" xmlns:wp="http://schemas.openxmlformats.org/drawingml/2006/wordprocessingDrawing" xmlns:w10="urn:schemas-microsoft-com:office:word" xmlns:w="http://schemas.openxmlformats.org/wordprocessingml/2006/main" xmlns:w14="http://schemas.microsoft.com/office/word/2010/wordml" xmlns:w15="http://schemas.microsoft.com/office/word/2012/wordml" xmlns:w16cex="http://schemas.microsoft.com/office/word/2018/wordml/cex" xmlns:w16cid="http://schemas.microsoft.com/office/word/2016/wordml/cid" xmlns:w16="http://schemas.microsoft.com/office/word/2018/wordml" xmlns:w16sdtdh="http://schemas.microsoft.com/office/word/2020/wordml/sdtdatahash" xmlns:w16se="http://schemas.microsoft.com/office/word/2015/wordml/symex" xmlns:wpg="http://schemas.microsoft.com/office/word/2010/wordprocessingGroup" xmlns:wpi="http://schemas.microsoft.com/office/word/2010/wordprocessingInk" xmlns:wne="http://schemas.microsoft.com/office/word/2006/wordml" xmlns:wps="http://schemas.microsoft.com/office/word/2010/wordprocessingShape" mc:Ignorable="w14 w15 w16se w16cid w16 w16cex w16sdtdh wp14">
   <w:footnote w:type="separator" w:id="-1">
     <w:p>
       <w:pPr>
@@ -2020,7 +2165,7 @@
 </file>
 
 <file path=word/header1.xml><?xml version="1.0" encoding="utf-8"?>
-<w:hdr xmlns:wpc="http://schemas.microsoft.com/office/word/2010/wordprocessingCanvas" xmlns:cx="http://schemas.microsoft.com/office/drawing/2014/chartex" xmlns:cx1="http://schemas.microsoft.com/office/drawing/2015/9/8/chartex" xmlns:cx2="http://schemas.microsoft.com/office/drawing/2015/10/21/chartex" xmlns:cx3="http://schemas.microsoft.com/office/drawing/2016/5/9/chartex" xmlns:cx4="http://schemas.microsoft.com/office/drawing/2016/5/10/chartex" xmlns:cx5="http://schemas.microsoft.com/office/drawing/2016/5/11/chartex" xmlns:cx6="http://schemas.microsoft.com/office/drawing/2016/5/12/chartex" xmlns:cx7="http://schemas.microsoft.com/office/drawing/2016/5/13/chartex" xmlns:cx8="http://schemas.microsoft.com/office/drawing/2016/5/14/chartex" xmlns:mc="http://schemas.openxmlformats.org/markup-compatibility/2006" xmlns:aink="http://schemas.microsoft.com/office/drawing/2016/ink" xmlns:am3d="http://schemas.microsoft.com/office/drawing/2017/model3d" xmlns:o="urn:schemas-microsoft-com:office:office" xmlns:r="http://schemas.openxmlformats.org/officeDocument/2006/relationships" xmlns:m="http://schemas.openxmlformats.org/officeDocument/2006/math" xmlns:v="urn:schemas-microsoft-com:vml" xmlns:wp14="http://schemas.microsoft.com/office/word/2010/wordprocessingDrawing" xmlns:wp="http://schemas.openxmlformats.org/drawingml/2006/wordprocessingDrawing" xmlns:w10="urn:schemas-microsoft-com:office:word" xmlns:w="http://schemas.openxmlformats.org/wordprocessingml/2006/main" xmlns:w14="http://schemas.microsoft.com/office/word/2010/wordml" xmlns:w15="http://schemas.microsoft.com/office/word/2012/wordml" xmlns:w16cid="http://schemas.microsoft.com/office/word/2016/wordml/cid" xmlns:w16se="http://schemas.microsoft.com/office/word/2015/wordml/symex" xmlns:wpg="http://schemas.microsoft.com/office/word/2010/wordprocessingGroup" xmlns:wpi="http://schemas.microsoft.com/office/word/2010/wordprocessingInk" xmlns:wne="http://schemas.microsoft.com/office/word/2006/wordml" xmlns:wps="http://schemas.microsoft.com/office/word/2010/wordprocessingShape" mc:Ignorable="w14 w15 w16se w16cid wp14">
+<w:hdr xmlns:wpc="http://schemas.microsoft.com/office/word/2010/wordprocessingCanvas" xmlns:cx="http://schemas.microsoft.com/office/drawing/2014/chartex" xmlns:cx1="http://schemas.microsoft.com/office/drawing/2015/9/8/chartex" xmlns:cx2="http://schemas.microsoft.com/office/drawing/2015/10/21/chartex" xmlns:cx3="http://schemas.microsoft.com/office/drawing/2016/5/9/chartex" xmlns:cx4="http://schemas.microsoft.com/office/drawing/2016/5/10/chartex" xmlns:cx5="http://schemas.microsoft.com/office/drawing/2016/5/11/chartex" xmlns:cx6="http://schemas.microsoft.com/office/drawing/2016/5/12/chartex" xmlns:cx7="http://schemas.microsoft.com/office/drawing/2016/5/13/chartex" xmlns:cx8="http://schemas.microsoft.com/office/drawing/2016/5/14/chartex" xmlns:mc="http://schemas.openxmlformats.org/markup-compatibility/2006" xmlns:aink="http://schemas.microsoft.com/office/drawing/2016/ink" xmlns:am3d="http://schemas.microsoft.com/office/drawing/2017/model3d" xmlns:o="urn:schemas-microsoft-com:office:office" xmlns:oel="http://schemas.microsoft.com/office/2019/extlst" xmlns:r="http://schemas.openxmlformats.org/officeDocument/2006/relationships" xmlns:m="http://schemas.openxmlformats.org/officeDocument/2006/math" xmlns:v="urn:schemas-microsoft-com:vml" xmlns:wp14="http://schemas.microsoft.com/office/word/2010/wordprocessingDrawing" xmlns:wp="http://schemas.openxmlformats.org/drawingml/2006/wordprocessingDrawing" xmlns:w10="urn:schemas-microsoft-com:office:word" xmlns:w="http://schemas.openxmlformats.org/wordprocessingml/2006/main" xmlns:w14="http://schemas.microsoft.com/office/word/2010/wordml" xmlns:w15="http://schemas.microsoft.com/office/word/2012/wordml" xmlns:w16cex="http://schemas.microsoft.com/office/word/2018/wordml/cex" xmlns:w16cid="http://schemas.microsoft.com/office/word/2016/wordml/cid" xmlns:w16="http://schemas.microsoft.com/office/word/2018/wordml" xmlns:w16sdtdh="http://schemas.microsoft.com/office/word/2020/wordml/sdtdatahash" xmlns:w16se="http://schemas.microsoft.com/office/word/2015/wordml/symex" xmlns:wpg="http://schemas.microsoft.com/office/word/2010/wordprocessingGroup" xmlns:wpi="http://schemas.microsoft.com/office/word/2010/wordprocessingInk" xmlns:wne="http://schemas.microsoft.com/office/word/2006/wordml" xmlns:wps="http://schemas.microsoft.com/office/word/2010/wordprocessingShape" mc:Ignorable="w14 w15 w16se w16cid w16 w16cex w16sdtdh wp14">
   <w:p>
     <w:pPr>
       <w:pStyle w:val="Header"/>
@@ -2061,7 +2206,7 @@
 </file>
 
 <file path=word/numbering.xml><?xml version="1.0" encoding="utf-8"?>
-<w:numbering xmlns:wpc="http://schemas.microsoft.com/office/word/2010/wordprocessingCanvas" xmlns:cx="http://schemas.microsoft.com/office/drawing/2014/chartex" xmlns:cx1="http://schemas.microsoft.com/office/drawing/2015/9/8/chartex" xmlns:cx2="http://schemas.microsoft.com/office/drawing/2015/10/21/chartex" xmlns:cx3="http://schemas.microsoft.com/office/drawing/2016/5/9/chartex" xmlns:cx4="http://schemas.microsoft.com/office/drawing/2016/5/10/chartex" xmlns:cx5="http://schemas.microsoft.com/office/drawing/2016/5/11/chartex" xmlns:cx6="http://schemas.microsoft.com/office/drawing/2016/5/12/chartex" xmlns:cx7="http://schemas.microsoft.com/office/drawing/2016/5/13/chartex" xmlns:cx8="http://schemas.microsoft.com/office/drawing/2016/5/14/chartex" xmlns:mc="http://schemas.openxmlformats.org/markup-compatibility/2006" xmlns:aink="http://schemas.microsoft.com/office/drawing/2016/ink" xmlns:am3d="http://schemas.microsoft.com/office/drawing/2017/model3d" xmlns:o="urn:schemas-microsoft-com:office:office" xmlns:r="http://schemas.openxmlformats.org/officeDocument/2006/relationships" xmlns:m="http://schemas.openxmlformats.org/officeDocument/2006/math" xmlns:v="urn:schemas-microsoft-com:vml" xmlns:wp14="http://schemas.microsoft.com/office/word/2010/wordprocessingDrawing" xmlns:wp="http://schemas.openxmlformats.org/drawingml/2006/wordprocessingDrawing" xmlns:w10="urn:schemas-microsoft-com:office:word" xmlns:w="http://schemas.openxmlformats.org/wordprocessingml/2006/main" xmlns:w14="http://schemas.microsoft.com/office/word/2010/wordml" xmlns:w15="http://schemas.microsoft.com/office/word/2012/wordml" xmlns:w16cid="http://schemas.microsoft.com/office/word/2016/wordml/cid" xmlns:w16se="http://schemas.microsoft.com/office/word/2015/wordml/symex" xmlns:wpg="http://schemas.microsoft.com/office/word/2010/wordprocessingGroup" xmlns:wpi="http://schemas.microsoft.com/office/word/2010/wordprocessingInk" xmlns:wne="http://schemas.microsoft.com/office/word/2006/wordml" xmlns:wps="http://schemas.microsoft.com/office/word/2010/wordprocessingShape" mc:Ignorable="w14 w15 w16se w16cid wp14">
+<w:numbering xmlns:wpc="http://schemas.microsoft.com/office/word/2010/wordprocessingCanvas" xmlns:cx="http://schemas.microsoft.com/office/drawing/2014/chartex" xmlns:cx1="http://schemas.microsoft.com/office/drawing/2015/9/8/chartex" xmlns:cx2="http://schemas.microsoft.com/office/drawing/2015/10/21/chartex" xmlns:cx3="http://schemas.microsoft.com/office/drawing/2016/5/9/chartex" xmlns:cx4="http://schemas.microsoft.com/office/drawing/2016/5/10/chartex" xmlns:cx5="http://schemas.microsoft.com/office/drawing/2016/5/11/chartex" xmlns:cx6="http://schemas.microsoft.com/office/drawing/2016/5/12/chartex" xmlns:cx7="http://schemas.microsoft.com/office/drawing/2016/5/13/chartex" xmlns:cx8="http://schemas.microsoft.com/office/drawing/2016/5/14/chartex" xmlns:mc="http://schemas.openxmlformats.org/markup-compatibility/2006" xmlns:aink="http://schemas.microsoft.com/office/drawing/2016/ink" xmlns:am3d="http://schemas.microsoft.com/office/drawing/2017/model3d" xmlns:o="urn:schemas-microsoft-com:office:office" xmlns:oel="http://schemas.microsoft.com/office/2019/extlst" xmlns:r="http://schemas.openxmlformats.org/officeDocument/2006/relationships" xmlns:m="http://schemas.openxmlformats.org/officeDocument/2006/math" xmlns:v="urn:schemas-microsoft-com:vml" xmlns:wp14="http://schemas.microsoft.com/office/word/2010/wordprocessingDrawing" xmlns:wp="http://schemas.openxmlformats.org/drawingml/2006/wordprocessingDrawing" xmlns:w10="urn:schemas-microsoft-com:office:word" xmlns:w="http://schemas.openxmlformats.org/wordprocessingml/2006/main" xmlns:w14="http://schemas.microsoft.com/office/word/2010/wordml" xmlns:w15="http://schemas.microsoft.com/office/word/2012/wordml" xmlns:w16cex="http://schemas.microsoft.com/office/word/2018/wordml/cex" xmlns:w16cid="http://schemas.microsoft.com/office/word/2016/wordml/cid" xmlns:w16="http://schemas.microsoft.com/office/word/2018/wordml" xmlns:w16sdtdh="http://schemas.microsoft.com/office/word/2020/wordml/sdtdatahash" xmlns:w16se="http://schemas.microsoft.com/office/word/2015/wordml/symex" xmlns:wpg="http://schemas.microsoft.com/office/word/2010/wordprocessingGroup" xmlns:wpi="http://schemas.microsoft.com/office/word/2010/wordprocessingInk" xmlns:wne="http://schemas.microsoft.com/office/word/2006/wordml" xmlns:wps="http://schemas.microsoft.com/office/word/2010/wordprocessingShape" mc:Ignorable="w14 w15 w16se w16cid w16 w16cex w16sdtdh wp14">
   <w:abstractNum w:abstractNumId="0" w15:restartNumberingAfterBreak="0">
     <w:nsid w:val="02396439"/>
     <w:multiLevelType w:val="multilevel"/>
@@ -2577,23 +2722,23 @@
       </w:pPr>
     </w:lvl>
   </w:abstractNum>
-  <w:num w:numId="1">
+  <w:num w:numId="1" w16cid:durableId="513807154">
     <w:abstractNumId w:val="0"/>
   </w:num>
-  <w:num w:numId="2">
+  <w:num w:numId="2" w16cid:durableId="520242290">
     <w:abstractNumId w:val="2"/>
   </w:num>
-  <w:num w:numId="3">
+  <w:num w:numId="3" w16cid:durableId="302856061">
     <w:abstractNumId w:val="3"/>
   </w:num>
-  <w:num w:numId="4">
+  <w:num w:numId="4" w16cid:durableId="1650136450">
     <w:abstractNumId w:val="1"/>
   </w:num>
 </w:numbering>
 </file>
 
 <file path=word/styles.xml><?xml version="1.0" encoding="utf-8"?>
-<w:styles xmlns:mc="http://schemas.openxmlformats.org/markup-compatibility/2006" xmlns:r="http://schemas.openxmlformats.org/officeDocument/2006/relationships" xmlns:w="http://schemas.openxmlformats.org/wordprocessingml/2006/main" xmlns:w14="http://schemas.microsoft.com/office/word/2010/wordml" xmlns:w15="http://schemas.microsoft.com/office/word/2012/wordml" xmlns:w16cid="http://schemas.microsoft.com/office/word/2016/wordml/cid" xmlns:w16se="http://schemas.microsoft.com/office/word/2015/wordml/symex" mc:Ignorable="w14 w15 w16se w16cid">
+<w:styles xmlns:mc="http://schemas.openxmlformats.org/markup-compatibility/2006" xmlns:r="http://schemas.openxmlformats.org/officeDocument/2006/relationships" xmlns:w="http://schemas.openxmlformats.org/wordprocessingml/2006/main" xmlns:w14="http://schemas.microsoft.com/office/word/2010/wordml" xmlns:w15="http://schemas.microsoft.com/office/word/2012/wordml" xmlns:w16cex="http://schemas.microsoft.com/office/word/2018/wordml/cex" xmlns:w16cid="http://schemas.microsoft.com/office/word/2016/wordml/cid" xmlns:w16="http://schemas.microsoft.com/office/word/2018/wordml" xmlns:w16sdtdh="http://schemas.microsoft.com/office/word/2020/wordml/sdtdatahash" xmlns:w16se="http://schemas.microsoft.com/office/word/2015/wordml/symex" mc:Ignorable="w14 w15 w16se w16cid w16 w16cex w16sdtdh">
   <w:docDefaults>
     <w:rPrDefault>
       <w:rPr>
@@ -2603,7 +2748,7 @@
     </w:rPrDefault>
     <w:pPrDefault/>
   </w:docDefaults>
-  <w:latentStyles w:defLockedState="0" w:defUIPriority="99" w:defSemiHidden="0" w:defUnhideWhenUsed="0" w:defQFormat="0" w:count="377">
+  <w:latentStyles w:defLockedState="0" w:defUIPriority="99" w:defSemiHidden="0" w:defUnhideWhenUsed="0" w:defQFormat="0" w:count="376">
     <w:lsdException w:name="Normal" w:uiPriority="0" w:qFormat="1"/>
     <w:lsdException w:name="heading 1" w:uiPriority="9" w:qFormat="1"/>
     <w:lsdException w:name="heading 2" w:semiHidden="1" w:uiPriority="9" w:unhideWhenUsed="1" w:qFormat="1"/>
@@ -2960,12 +3105,11 @@
     <w:lsdException w:name="Hashtag" w:semiHidden="1" w:unhideWhenUsed="1"/>
     <w:lsdException w:name="Unresolved Mention" w:semiHidden="1" w:unhideWhenUsed="1"/>
     <w:lsdException w:name="Smart Link" w:semiHidden="1" w:unhideWhenUsed="1"/>
-    <w:lsdException w:name="Smart Link Error" w:semiHidden="1" w:unhideWhenUsed="1"/>
   </w:latentStyles>
   <w:style w:type="paragraph" w:default="1" w:styleId="Normal">
     <w:name w:val="Normal"/>
     <w:qFormat/>
-    <w:rsid w:val="00B22234"/>
+    <w:rsid w:val="009279EB"/>
     <w:pPr>
       <w:suppressAutoHyphens/>
       <w:spacing w:after="200" w:line="276" w:lineRule="auto"/>

</xml_diff>